<commit_message>
New feature: Configuration -> Regional Country
</commit_message>
<xml_diff>
--- a/Documentation/Configuration - Gestion PNR.docx
+++ b/Documentation/Configuration - Gestion PNR.docx
@@ -1414,6 +1414,65 @@
                 <w:lang w:val="fr-FR"/>
               </w:rPr>
             </w:pPr>
+            <w:r>
+              <w:rPr>
+                <w:lang w:val="fr-FR"/>
+              </w:rPr>
+              <w:t>Company Information</w:t>
+            </w:r>
+          </w:p>
+        </w:tc>
+        <w:tc>
+          <w:tcPr>
+            <w:tcW w:w="1459" w:type="dxa"/>
+            <w:shd w:val="clear" w:color="auto" w:fill="F2F2F2" w:themeFill="background1" w:themeFillShade="F2"/>
+          </w:tcPr>
+          <w:p>
+            <w:pPr>
+              <w:rPr>
+                <w:lang w:val="fr-FR"/>
+              </w:rPr>
+            </w:pPr>
+            <w:r>
+              <w:rPr>
+                <w:lang w:val="fr-FR"/>
+              </w:rPr>
+              <w:t>Global</w:t>
+            </w:r>
+          </w:p>
+        </w:tc>
+        <w:tc>
+          <w:tcPr>
+            <w:tcW w:w="4907" w:type="dxa"/>
+            <w:shd w:val="clear" w:color="auto" w:fill="F2F2F2" w:themeFill="background1" w:themeFillShade="F2"/>
+          </w:tcPr>
+          <w:p>
+            <w:pPr>
+              <w:rPr>
+                <w:lang w:val="fr-FR"/>
+              </w:rPr>
+            </w:pPr>
+            <w:r>
+              <w:rPr>
+                <w:lang w:val="fr-FR"/>
+              </w:rPr>
+              <w:t>Regional country</w:t>
+            </w:r>
+          </w:p>
+        </w:tc>
+      </w:tr>
+      <w:tr>
+        <w:tc>
+          <w:tcPr>
+            <w:tcW w:w="2979" w:type="dxa"/>
+            <w:shd w:val="clear" w:color="auto" w:fill="F2F2F2" w:themeFill="background1" w:themeFillShade="F2"/>
+          </w:tcPr>
+          <w:p>
+            <w:pPr>
+              <w:rPr>
+                <w:lang w:val="fr-FR"/>
+              </w:rPr>
+            </w:pPr>
           </w:p>
         </w:tc>
         <w:tc>
@@ -3068,80 +3127,6 @@
               <w:rPr>
                 <w:lang w:val="fr-FR"/>
               </w:rPr>
-              <w:t>TST parser tools</w:t>
-            </w:r>
-          </w:p>
-        </w:tc>
-        <w:tc>
-          <w:tcPr>
-            <w:tcW w:w="1459" w:type="dxa"/>
-          </w:tcPr>
-          <w:p>
-            <w:pPr>
-              <w:rPr>
-                <w:lang w:val="fr-FR"/>
-              </w:rPr>
-            </w:pPr>
-            <w:r>
-              <w:rPr>
-                <w:lang w:val="fr-FR"/>
-              </w:rPr>
-              <w:t>TST</w:t>
-            </w:r>
-          </w:p>
-        </w:tc>
-        <w:tc>
-          <w:tcPr>
-            <w:tcW w:w="4907" w:type="dxa"/>
-          </w:tcPr>
-          <w:p>
-            <w:pPr>
-              <w:rPr>
-                <w:lang w:val="fr-FR"/>
-              </w:rPr>
-            </w:pPr>
-            <w:r>
-              <w:rPr>
-                <w:lang w:val="fr-FR"/>
-              </w:rPr>
-              <w:t>T</w:t>
-            </w:r>
-            <w:r>
-              <w:rPr>
-                <w:lang w:val="fr-FR"/>
-              </w:rPr>
-              <w:t>icket</w:t>
-            </w:r>
-            <w:r>
-              <w:rPr>
-                <w:lang w:val="fr-FR"/>
-              </w:rPr>
-              <w:t xml:space="preserve"> </w:t>
-            </w:r>
-            <w:r>
-              <w:rPr>
-                <w:lang w:val="fr-FR"/>
-              </w:rPr>
-              <w:t>identifier</w:t>
-            </w:r>
-          </w:p>
-        </w:tc>
-      </w:tr>
-      <w:tr>
-        <w:tc>
-          <w:tcPr>
-            <w:tcW w:w="2979" w:type="dxa"/>
-          </w:tcPr>
-          <w:p>
-            <w:pPr>
-              <w:rPr>
-                <w:lang w:val="fr-FR"/>
-              </w:rPr>
-            </w:pPr>
-            <w:r>
-              <w:rPr>
-                <w:lang w:val="fr-FR"/>
-              </w:rPr>
               <w:lastRenderedPageBreak/>
               <w:t>TST parser tools</w:t>
             </w:r>
@@ -3179,6 +3164,80 @@
               <w:rPr>
                 <w:lang w:val="fr-FR"/>
               </w:rPr>
+              <w:t>T</w:t>
+            </w:r>
+            <w:r>
+              <w:rPr>
+                <w:lang w:val="fr-FR"/>
+              </w:rPr>
+              <w:t>icket</w:t>
+            </w:r>
+            <w:r>
+              <w:rPr>
+                <w:lang w:val="fr-FR"/>
+              </w:rPr>
+              <w:t xml:space="preserve"> </w:t>
+            </w:r>
+            <w:r>
+              <w:rPr>
+                <w:lang w:val="fr-FR"/>
+              </w:rPr>
+              <w:t>identifier</w:t>
+            </w:r>
+          </w:p>
+        </w:tc>
+      </w:tr>
+      <w:tr>
+        <w:tc>
+          <w:tcPr>
+            <w:tcW w:w="2979" w:type="dxa"/>
+          </w:tcPr>
+          <w:p>
+            <w:pPr>
+              <w:rPr>
+                <w:lang w:val="fr-FR"/>
+              </w:rPr>
+            </w:pPr>
+            <w:r>
+              <w:rPr>
+                <w:lang w:val="fr-FR"/>
+              </w:rPr>
+              <w:t>TST parser tools</w:t>
+            </w:r>
+          </w:p>
+        </w:tc>
+        <w:tc>
+          <w:tcPr>
+            <w:tcW w:w="1459" w:type="dxa"/>
+          </w:tcPr>
+          <w:p>
+            <w:pPr>
+              <w:rPr>
+                <w:lang w:val="fr-FR"/>
+              </w:rPr>
+            </w:pPr>
+            <w:r>
+              <w:rPr>
+                <w:lang w:val="fr-FR"/>
+              </w:rPr>
+              <w:t>TST</w:t>
+            </w:r>
+          </w:p>
+        </w:tc>
+        <w:tc>
+          <w:tcPr>
+            <w:tcW w:w="4907" w:type="dxa"/>
+          </w:tcPr>
+          <w:p>
+            <w:pPr>
+              <w:rPr>
+                <w:lang w:val="fr-FR"/>
+              </w:rPr>
+            </w:pPr>
+            <w:r>
+              <w:rPr>
+                <w:lang w:val="fr-FR"/>
+              </w:rPr>
               <w:t>cost_identifier</w:t>
             </w:r>
           </w:p>
@@ -6304,6 +6363,7 @@
               <w:rPr>
                 <w:lang w:val="fr-FR"/>
               </w:rPr>
+              <w:lastRenderedPageBreak/>
               <w:t>Zenith Receipt parser tools</w:t>
             </w:r>
           </w:p>
@@ -6402,7 +6462,6 @@
               <w:rPr>
                 <w:lang w:val="fr-FR"/>
               </w:rPr>
-              <w:lastRenderedPageBreak/>
               <w:t>Zenith Receipt parser tools</w:t>
             </w:r>
           </w:p>

</xml_diff>

<commit_message>
Feature optimization: Zenith parsing optimization
</commit_message>
<xml_diff>
--- a/Documentation/Configuration - Gestion PNR.docx
+++ b/Documentation/Configuration - Gestion PNR.docx
@@ -5895,6 +5895,63 @@
                 <w:lang w:val="fr-FR"/>
               </w:rPr>
             </w:pPr>
+            <w:r>
+              <w:rPr>
+                <w:lang w:val="fr-FR"/>
+              </w:rPr>
+              <w:t>Zenith parser tools</w:t>
+            </w:r>
+          </w:p>
+        </w:tc>
+        <w:tc>
+          <w:tcPr>
+            <w:tcW w:w="1459" w:type="dxa"/>
+            <w:shd w:val="clear" w:color="auto" w:fill="F2F2F2" w:themeFill="background1" w:themeFillShade="F2"/>
+          </w:tcPr>
+          <w:p>
+            <w:pPr>
+              <w:rPr>
+                <w:lang w:val="fr-FR"/>
+              </w:rPr>
+            </w:pPr>
+            <w:r>
+              <w:rPr>
+                <w:lang w:val="fr-FR"/>
+              </w:rPr>
+              <w:t>Zenith</w:t>
+            </w:r>
+          </w:p>
+        </w:tc>
+        <w:tc>
+          <w:tcPr>
+            <w:tcW w:w="4907" w:type="dxa"/>
+            <w:shd w:val="clear" w:color="auto" w:fill="F2F2F2" w:themeFill="background1" w:themeFillShade="F2"/>
+          </w:tcPr>
+          <w:p>
+            <w:r>
+              <w:t>Itinerary</w:t>
+            </w:r>
+            <w:r>
+              <w:t xml:space="preserve"> airport</w:t>
+            </w:r>
+            <w:r>
+              <w:t xml:space="preserve"> iata code identifier</w:t>
+            </w:r>
+          </w:p>
+        </w:tc>
+      </w:tr>
+      <w:tr>
+        <w:tc>
+          <w:tcPr>
+            <w:tcW w:w="2979" w:type="dxa"/>
+            <w:shd w:val="clear" w:color="auto" w:fill="F2F2F2" w:themeFill="background1" w:themeFillShade="F2"/>
+          </w:tcPr>
+          <w:p>
+            <w:pPr>
+              <w:rPr>
+                <w:lang w:val="fr-FR"/>
+              </w:rPr>
+            </w:pPr>
           </w:p>
         </w:tc>
         <w:tc>
@@ -6277,6 +6334,7 @@
               <w:rPr>
                 <w:lang w:val="fr-FR"/>
               </w:rPr>
+              <w:lastRenderedPageBreak/>
               <w:t>Zenith Receipt parser tools</w:t>
             </w:r>
           </w:p>
@@ -6363,7 +6421,6 @@
               <w:rPr>
                 <w:lang w:val="fr-FR"/>
               </w:rPr>
-              <w:lastRenderedPageBreak/>
               <w:t>Zenith Receipt parser tools</w:t>
             </w:r>
           </w:p>

</xml_diff>